<commit_message>
cabecalho das praticas atualizados quimica
</commit_message>
<xml_diff>
--- a/aulas/lab-pc1/Prática 7.docx
+++ b/aulas/lab-pc1/Prática 7.docx
@@ -1,58 +1,47 @@
 
 <file path=word/document.xml><?xml version="1.0" encoding="utf-8"?>
-<w:document xmlns:wpc="http://schemas.microsoft.com/office/word/2010/wordprocessingCanvas" xmlns:cx="http://schemas.microsoft.com/office/drawing/2014/chartex" xmlns:cx1="http://schemas.microsoft.com/office/drawing/2015/9/8/chartex" xmlns:cx2="http://schemas.microsoft.com/office/drawing/2015/10/21/chartex" xmlns:cx3="http://schemas.microsoft.com/office/drawing/2016/5/9/chartex" xmlns:cx4="http://schemas.microsoft.com/office/drawing/2016/5/10/chartex" xmlns:cx5="http://schemas.microsoft.com/office/drawing/2016/5/11/chartex" xmlns:cx6="http://schemas.microsoft.com/office/drawing/2016/5/12/chartex" xmlns:cx7="http://schemas.microsoft.com/office/drawing/2016/5/13/chartex" xmlns:cx8="http://schemas.microsoft.com/office/drawing/2016/5/14/chartex" xmlns:mc="http://schemas.openxmlformats.org/markup-compatibility/2006" xmlns:aink="http://schemas.microsoft.com/office/drawing/2016/ink" xmlns:am3d="http://schemas.microsoft.com/office/drawing/2017/model3d" xmlns:o="urn:schemas-microsoft-com:office:office" xmlns:oel="http://schemas.microsoft.com/office/2019/extlst" xmlns:r="http://schemas.openxmlformats.org/officeDocument/2006/relationships" xmlns:m="http://schemas.openxmlformats.org/officeDocument/2006/math" xmlns:v="urn:schemas-microsoft-com:vml" xmlns:wp14="http://schemas.microsoft.com/office/word/2010/wordprocessingDrawing" xmlns:wp="http://schemas.openxmlformats.org/drawingml/2006/wordprocessingDrawing" xmlns:w10="urn:schemas-microsoft-com:office:word" xmlns:w="http://schemas.openxmlformats.org/wordprocessingml/2006/main" xmlns:w14="http://schemas.microsoft.com/office/word/2010/wordml" xmlns:w15="http://schemas.microsoft.com/office/word/2012/wordml" xmlns:w16cex="http://schemas.microsoft.com/office/word/2018/wordml/cex" xmlns:w16cid="http://schemas.microsoft.com/office/word/2016/wordml/cid" xmlns:w16="http://schemas.microsoft.com/office/word/2018/wordml" xmlns:w16sdtdh="http://schemas.microsoft.com/office/word/2020/wordml/sdtdatahash" xmlns:w16se="http://schemas.microsoft.com/office/word/2015/wordml/symex" xmlns:wpg="http://schemas.microsoft.com/office/word/2010/wordprocessingGroup" xmlns:wpi="http://schemas.microsoft.com/office/word/2010/wordprocessingInk" xmlns:wne="http://schemas.microsoft.com/office/word/2006/wordml" xmlns:wps="http://schemas.microsoft.com/office/word/2010/wordprocessingShape" xmlns:a="http://schemas.openxmlformats.org/drawingml/2006/main" xmlns:pic="http://schemas.openxmlformats.org/drawingml/2006/picture" xmlns:a14="http://schemas.microsoft.com/office/drawing/2010/main" mc:Ignorable="w14 w15 w16se w16cid w16 w16cex w16sdtdh wp14">
+<w:document xmlns:wpc="http://schemas.microsoft.com/office/word/2010/wordprocessingCanvas" xmlns:cx="http://schemas.microsoft.com/office/drawing/2014/chartex" xmlns:cx1="http://schemas.microsoft.com/office/drawing/2015/9/8/chartex" xmlns:cx2="http://schemas.microsoft.com/office/drawing/2015/10/21/chartex" xmlns:cx3="http://schemas.microsoft.com/office/drawing/2016/5/9/chartex" xmlns:cx4="http://schemas.microsoft.com/office/drawing/2016/5/10/chartex" xmlns:cx5="http://schemas.microsoft.com/office/drawing/2016/5/11/chartex" xmlns:cx6="http://schemas.microsoft.com/office/drawing/2016/5/12/chartex" xmlns:cx7="http://schemas.microsoft.com/office/drawing/2016/5/13/chartex" xmlns:cx8="http://schemas.microsoft.com/office/drawing/2016/5/14/chartex" xmlns:mc="http://schemas.openxmlformats.org/markup-compatibility/2006" xmlns:aink="http://schemas.microsoft.com/office/drawing/2016/ink" xmlns:am3d="http://schemas.microsoft.com/office/drawing/2017/model3d" xmlns:o="urn:schemas-microsoft-com:office:office" xmlns:oel="http://schemas.microsoft.com/office/2019/extlst" xmlns:r="http://schemas.openxmlformats.org/officeDocument/2006/relationships" xmlns:m="http://schemas.openxmlformats.org/officeDocument/2006/math" xmlns:v="urn:schemas-microsoft-com:vml" xmlns:wp14="http://schemas.microsoft.com/office/word/2010/wordprocessingDrawing" xmlns:wp="http://schemas.openxmlformats.org/drawingml/2006/wordprocessingDrawing" xmlns:w10="urn:schemas-microsoft-com:office:word" xmlns:w="http://schemas.openxmlformats.org/wordprocessingml/2006/main" xmlns:w14="http://schemas.microsoft.com/office/word/2010/wordml" xmlns:w15="http://schemas.microsoft.com/office/word/2012/wordml" xmlns:w16cex="http://schemas.microsoft.com/office/word/2018/wordml/cex" xmlns:w16cid="http://schemas.microsoft.com/office/word/2016/wordml/cid" xmlns:w16="http://schemas.microsoft.com/office/word/2018/wordml" xmlns:w16du="http://schemas.microsoft.com/office/word/2023/wordml/word16du" xmlns:w16sdtdh="http://schemas.microsoft.com/office/word/2020/wordml/sdtdatahash" xmlns:w16sdtfl="http://schemas.microsoft.com/office/word/2024/wordml/sdtformatlock" xmlns:w16se="http://schemas.microsoft.com/office/word/2015/wordml/symex" xmlns:wpg="http://schemas.microsoft.com/office/word/2010/wordprocessingGroup" xmlns:wpi="http://schemas.microsoft.com/office/word/2010/wordprocessingInk" xmlns:wne="http://schemas.microsoft.com/office/word/2006/wordml" xmlns:wps="http://schemas.microsoft.com/office/word/2010/wordprocessingShape" xmlns:a="http://schemas.openxmlformats.org/drawingml/2006/main" xmlns:pic="http://schemas.openxmlformats.org/drawingml/2006/picture" xmlns:a14="http://schemas.microsoft.com/office/drawing/2010/main" mc:Ignorable="w14 w15 w16se w16cid w16 w16cex w16sdtdh w16sdtfl w16du wp14">
   <w:body>
-    <w:p xmlns:wp14="http://schemas.microsoft.com/office/word/2010/wordml" wp14:textId="77777777">
-      <w:pPr>
-        <w:jc w:val="both"/>
-      </w:pPr>
-      <w:r>
-        <w:rPr>
-          <w:noProof/>
-          <w:lang w:eastAsia="pt-BR"/>
-        </w:rPr>
+    <w:p xmlns:wp14="http://schemas.microsoft.com/office/word/2010/wordml" wp14:textId="47E3A96F">
+      <w:pPr>
+        <w:jc w:val="both"/>
+      </w:pPr>
+      <w:r>
         <w:drawing>
-          <wp:inline xmlns:wp14="http://schemas.microsoft.com/office/word/2010/wordprocessingDrawing" distT="0" distB="0" distL="0" distR="0" wp14:anchorId="29F49A08" wp14:editId="7777777">
-            <wp:extent cx="5400675" cy="819150"/>
+          <wp:inline xmlns:wp14="http://schemas.microsoft.com/office/word/2010/wordprocessingDrawing" wp14:editId="019E73E8" wp14:anchorId="38BC3BC7">
+            <wp:extent cx="5400675" cy="714375"/>
             <wp:effectExtent l="0" t="0" r="0" b="0"/>
-            <wp:docPr id="1" name="Imagem 1"/>
+            <wp:docPr id="270365519" name="" title=""/>
             <wp:cNvGraphicFramePr>
-              <a:graphicFrameLocks xmlns:a="http://schemas.openxmlformats.org/drawingml/2006/main" noChangeAspect="1"/>
+              <a:graphicFrameLocks noChangeAspect="1"/>
             </wp:cNvGraphicFramePr>
-            <a:graphic xmlns:a="http://schemas.openxmlformats.org/drawingml/2006/main">
+            <a:graphic>
               <a:graphicData uri="http://schemas.openxmlformats.org/drawingml/2006/picture">
-                <pic:pic xmlns:pic="http://schemas.openxmlformats.org/drawingml/2006/picture">
+                <pic:pic>
                   <pic:nvPicPr>
-                    <pic:cNvPr id="0" name="Picture 1"/>
-                    <pic:cNvPicPr>
-                      <a:picLocks noChangeAspect="1" noChangeArrowheads="1"/>
-                    </pic:cNvPicPr>
+                    <pic:cNvPr id="0" name=""/>
+                    <pic:cNvPicPr/>
                   </pic:nvPicPr>
                   <pic:blipFill>
-                    <a:blip r:embed="rId5">
+                    <a:blip r:embed="R2e6eab40c1924055">
                       <a:extLst>
-                        <a:ext uri="{28A0092B-C50C-407E-A947-70E740481C1C}">
-                          <a14:useLocalDpi xmlns:a14="http://schemas.microsoft.com/office/drawing/2010/main" val="0"/>
+                        <a:ext xmlns:a="http://schemas.openxmlformats.org/drawingml/2006/main" uri="{28A0092B-C50C-407E-A947-70E740481C1C}">
+                          <a14:useLocalDpi val="0"/>
                         </a:ext>
                       </a:extLst>
                     </a:blip>
-                    <a:srcRect/>
                     <a:stretch>
                       <a:fillRect/>
                     </a:stretch>
                   </pic:blipFill>
-                  <pic:spPr bwMode="auto">
+                  <pic:spPr>
                     <a:xfrm>
                       <a:off x="0" y="0"/>
-                      <a:ext cx="5400675" cy="819150"/>
+                      <a:ext cx="5400675" cy="714375"/>
                     </a:xfrm>
                     <a:prstGeom prst="rect">
                       <a:avLst/>
                     </a:prstGeom>
-                    <a:noFill/>
-                    <a:ln>
-                      <a:noFill/>
-                    </a:ln>
                   </pic:spPr>
                 </pic:pic>
               </a:graphicData>
@@ -66,24 +55,54 @@
         <w:jc w:val="both"/>
       </w:pPr>
     </w:p>
-    <w:p xmlns:wp14="http://schemas.microsoft.com/office/word/2010/wordml" wp14:textId="5E017890">
+    <w:p xmlns:wp14="http://schemas.microsoft.com/office/word/2010/wordml" wp14:textId="77777777">
       <w:pPr>
         <w:jc w:val="center"/>
         <w:rPr>
-          <w:b w:val="1"/>
-          <w:bCs w:val="1"/>
+          <w:b/>
           <w:sz w:val="28"/>
           <w:szCs w:val="28"/>
         </w:rPr>
       </w:pPr>
       <w:r>
         <w:rPr>
-          <w:b w:val="1"/>
-          <w:bCs w:val="1"/>
+          <w:b/>
           <w:sz w:val="28"/>
           <w:szCs w:val="28"/>
         </w:rPr>
-        <w:t>Prática 07: Exercícios sobre Recursão e Classes</w:t>
+        <w:t>Prátic</w:t>
+      </w:r>
+      <w:r>
+        <w:rPr>
+          <w:b/>
+          <w:sz w:val="28"/>
+          <w:szCs w:val="28"/>
+        </w:rPr>
+        <w:t>a</w:t>
+      </w:r>
+      <w:r>
+        <w:rPr>
+          <w:b/>
+          <w:sz w:val="28"/>
+          <w:szCs w:val="28"/>
+        </w:rPr>
+        <w:t xml:space="preserve"> 0</w:t>
+      </w:r>
+      <w:r>
+        <w:rPr>
+          <w:b/>
+          <w:sz w:val="28"/>
+          <w:szCs w:val="28"/>
+        </w:rPr>
+        <w:t>7</w:t>
+      </w:r>
+      <w:r>
+        <w:rPr>
+          <w:b/>
+          <w:sz w:val="28"/>
+          <w:szCs w:val="28"/>
+        </w:rPr>
+        <w:t>: Exercícios sobre Recursão</w:t>
       </w:r>
     </w:p>
     <w:p xmlns:wp14="http://schemas.microsoft.com/office/word/2010/wordml" wp14:textId="77777777">
@@ -299,416 +318,60 @@
         <w:t>b, a, ab, aba, abaab, abaababa, abaababaabaab, ...</w:t>
       </w:r>
     </w:p>
-    <w:p xmlns:wp14="http://schemas.microsoft.com/office/word/2010/wordml" wp14:textId="1FA9D44A">
-      <w:pPr>
-        <w:pStyle w:val="Normal"/>
-        <w:jc w:val="both"/>
-        <w:rPr>
-          <w:sz w:val="24"/>
-          <w:szCs w:val="24"/>
-        </w:rPr>
-      </w:pPr>
-      <w:r>
-        <w:rPr>
-          <w:sz w:val="24"/>
-          <w:szCs w:val="24"/>
-        </w:rPr>
-        <w:t xml:space="preserve">Faça uma função recursiva que receba um número N e retorne a </w:t>
-      </w:r>
-      <w:r>
-        <w:rPr>
-          <w:sz w:val="24"/>
-          <w:szCs w:val="24"/>
-        </w:rPr>
-        <w:t>N-ésima</w:t>
-      </w:r>
-      <w:r>
-        <w:rPr>
-          <w:sz w:val="24"/>
-          <w:szCs w:val="24"/>
-        </w:rPr>
-        <w:t xml:space="preserve"> palavra de Fibonacci.</w:t>
-      </w:r>
-    </w:p>
-    <w:p>
-      <w:pPr>
-        <w:pStyle w:val="Normal"/>
-        <w:jc w:val="both"/>
-        <w:rPr>
-          <w:sz w:val="24"/>
-          <w:szCs w:val="24"/>
-        </w:rPr>
-      </w:pPr>
-    </w:p>
-    <w:p>
-      <w:pPr>
-        <w:pStyle w:val="Normal"/>
-        <w:jc w:val="both"/>
-        <w:rPr>
-          <w:rFonts w:ascii="Calibri" w:hAnsi="Calibri" w:eastAsia="Calibri" w:cs="Calibri"/>
-          <w:noProof w:val="0"/>
-          <w:sz w:val="24"/>
-          <w:szCs w:val="24"/>
-          <w:lang w:val="pt-BR"/>
-        </w:rPr>
-      </w:pPr>
-      <w:r>
-        <w:rPr>
-          <w:sz w:val="24"/>
-          <w:szCs w:val="24"/>
-        </w:rPr>
-        <w:t xml:space="preserve">4. </w:t>
-      </w:r>
-      <w:r>
-        <w:rPr>
-          <w:rFonts w:ascii="Segoe UI" w:hAnsi="Segoe UI" w:eastAsia="Segoe UI" w:cs="Segoe UI"/>
-          <w:b w:val="0"/>
-          <w:bCs w:val="0"/>
-          <w:i w:val="0"/>
-          <w:iCs w:val="0"/>
-          <w:caps w:val="0"/>
-          <w:smallCaps w:val="0"/>
-          <w:noProof w:val="0"/>
-          <w:color w:val="111111"/>
-          <w:sz w:val="24"/>
-          <w:szCs w:val="24"/>
-          <w:lang w:val="pt-BR"/>
-        </w:rPr>
-        <w:t xml:space="preserve">Defina uma classe </w:t>
-      </w:r>
-      <w:r>
-        <w:rPr>
-          <w:rFonts w:ascii="Consolas" w:hAnsi="Consolas" w:eastAsia="Consolas" w:cs="Consolas"/>
-          <w:b w:val="0"/>
-          <w:bCs w:val="0"/>
-          <w:i w:val="0"/>
-          <w:iCs w:val="0"/>
-          <w:caps w:val="0"/>
-          <w:smallCaps w:val="0"/>
-          <w:noProof w:val="0"/>
-          <w:color w:val="111111"/>
-          <w:sz w:val="22"/>
-          <w:szCs w:val="22"/>
-          <w:lang w:val="pt-BR"/>
-        </w:rPr>
-        <w:t>Retangulo</w:t>
-      </w:r>
-      <w:r>
-        <w:rPr>
-          <w:rFonts w:ascii="Segoe UI" w:hAnsi="Segoe UI" w:eastAsia="Segoe UI" w:cs="Segoe UI"/>
-          <w:b w:val="0"/>
-          <w:bCs w:val="0"/>
-          <w:i w:val="0"/>
-          <w:iCs w:val="0"/>
-          <w:caps w:val="0"/>
-          <w:smallCaps w:val="0"/>
-          <w:noProof w:val="0"/>
-          <w:color w:val="111111"/>
-          <w:sz w:val="24"/>
-          <w:szCs w:val="24"/>
-          <w:lang w:val="pt-BR"/>
-        </w:rPr>
-        <w:t xml:space="preserve">, com um método, </w:t>
-      </w:r>
-      <w:r>
-        <w:rPr>
-          <w:rFonts w:ascii="Consolas" w:hAnsi="Consolas" w:eastAsia="Consolas" w:cs="Consolas"/>
-          <w:b w:val="0"/>
-          <w:bCs w:val="0"/>
-          <w:i w:val="0"/>
-          <w:iCs w:val="0"/>
-          <w:caps w:val="0"/>
-          <w:smallCaps w:val="0"/>
-          <w:noProof w:val="0"/>
-          <w:color w:val="111111"/>
-          <w:sz w:val="22"/>
-          <w:szCs w:val="22"/>
-          <w:lang w:val="pt-BR"/>
-        </w:rPr>
-        <w:t>altera_dimensoes</w:t>
-      </w:r>
-      <w:r>
-        <w:rPr>
-          <w:rFonts w:ascii="Segoe UI" w:hAnsi="Segoe UI" w:eastAsia="Segoe UI" w:cs="Segoe UI"/>
-          <w:b w:val="0"/>
-          <w:bCs w:val="0"/>
-          <w:i w:val="0"/>
-          <w:iCs w:val="0"/>
-          <w:caps w:val="0"/>
-          <w:smallCaps w:val="0"/>
-          <w:noProof w:val="0"/>
-          <w:color w:val="111111"/>
-          <w:sz w:val="24"/>
-          <w:szCs w:val="24"/>
-          <w:lang w:val="pt-BR"/>
-        </w:rPr>
-        <w:t xml:space="preserve">, que recebe dois números; o método atribui o primeiro número ao atributo </w:t>
-      </w:r>
-      <w:r>
-        <w:rPr>
-          <w:rFonts w:ascii="Consolas" w:hAnsi="Consolas" w:eastAsia="Consolas" w:cs="Consolas"/>
-          <w:b w:val="0"/>
-          <w:bCs w:val="0"/>
-          <w:i w:val="0"/>
-          <w:iCs w:val="0"/>
-          <w:caps w:val="0"/>
-          <w:smallCaps w:val="0"/>
-          <w:noProof w:val="0"/>
-          <w:color w:val="111111"/>
-          <w:sz w:val="22"/>
-          <w:szCs w:val="22"/>
-          <w:lang w:val="pt-BR"/>
-        </w:rPr>
-        <w:t>base</w:t>
-      </w:r>
-      <w:r>
-        <w:rPr>
-          <w:rFonts w:ascii="Segoe UI" w:hAnsi="Segoe UI" w:eastAsia="Segoe UI" w:cs="Segoe UI"/>
-          <w:b w:val="0"/>
-          <w:bCs w:val="0"/>
-          <w:i w:val="0"/>
-          <w:iCs w:val="0"/>
-          <w:caps w:val="0"/>
-          <w:smallCaps w:val="0"/>
-          <w:noProof w:val="0"/>
-          <w:color w:val="111111"/>
-          <w:sz w:val="24"/>
-          <w:szCs w:val="24"/>
-          <w:lang w:val="pt-BR"/>
-        </w:rPr>
-        <w:t xml:space="preserve"> do objeto e o segundo número ao atributo </w:t>
-      </w:r>
-      <w:r>
-        <w:rPr>
-          <w:rFonts w:ascii="Consolas" w:hAnsi="Consolas" w:eastAsia="Consolas" w:cs="Consolas"/>
-          <w:b w:val="0"/>
-          <w:bCs w:val="0"/>
-          <w:i w:val="0"/>
-          <w:iCs w:val="0"/>
-          <w:caps w:val="0"/>
-          <w:smallCaps w:val="0"/>
-          <w:noProof w:val="0"/>
-          <w:color w:val="111111"/>
-          <w:sz w:val="22"/>
-          <w:szCs w:val="22"/>
-          <w:lang w:val="pt-BR"/>
-        </w:rPr>
-        <w:t>altura.</w:t>
-      </w:r>
-    </w:p>
-    <w:p>
-      <w:pPr>
-        <w:pStyle w:val="Normal"/>
-        <w:spacing w:before="0" w:beforeAutospacing="off" w:after="225" w:afterAutospacing="off"/>
-        <w:jc w:val="both"/>
-        <w:rPr>
-          <w:rFonts w:ascii="Consolas" w:hAnsi="Consolas" w:eastAsia="Consolas" w:cs="Consolas"/>
-          <w:b w:val="0"/>
-          <w:bCs w:val="0"/>
-          <w:i w:val="0"/>
-          <w:iCs w:val="0"/>
-          <w:caps w:val="0"/>
-          <w:smallCaps w:val="0"/>
-          <w:noProof w:val="0"/>
-          <w:color w:val="111111"/>
-          <w:sz w:val="22"/>
-          <w:szCs w:val="22"/>
-          <w:lang w:val="pt-BR"/>
-        </w:rPr>
-      </w:pPr>
-    </w:p>
-    <w:p>
-      <w:pPr>
-        <w:pStyle w:val="Normal"/>
-        <w:spacing w:before="0" w:beforeAutospacing="off" w:after="225" w:afterAutospacing="off"/>
-        <w:jc w:val="both"/>
-        <w:rPr>
-          <w:rFonts w:ascii="Consolas" w:hAnsi="Consolas" w:eastAsia="Consolas" w:cs="Consolas"/>
-          <w:b w:val="0"/>
-          <w:bCs w:val="0"/>
-          <w:i w:val="0"/>
-          <w:iCs w:val="0"/>
-          <w:caps w:val="0"/>
-          <w:smallCaps w:val="0"/>
-          <w:noProof w:val="0"/>
-          <w:color w:val="111111"/>
-          <w:sz w:val="22"/>
-          <w:szCs w:val="22"/>
-          <w:lang w:val="pt-BR"/>
-        </w:rPr>
-      </w:pPr>
-      <w:r>
-        <w:rPr>
-          <w:rFonts w:ascii="Consolas" w:hAnsi="Consolas" w:eastAsia="Consolas" w:cs="Consolas"/>
-          <w:b w:val="0"/>
-          <w:bCs w:val="0"/>
-          <w:i w:val="0"/>
-          <w:iCs w:val="0"/>
-          <w:caps w:val="0"/>
-          <w:smallCaps w:val="0"/>
-          <w:noProof w:val="0"/>
-          <w:color w:val="111111"/>
-          <w:sz w:val="22"/>
-          <w:szCs w:val="22"/>
-          <w:lang w:val="pt-BR"/>
-        </w:rPr>
-        <w:t xml:space="preserve">5. </w:t>
-      </w:r>
-      <w:r>
-        <w:rPr>
-          <w:rFonts w:ascii="Segoe UI" w:hAnsi="Segoe UI" w:eastAsia="Segoe UI" w:cs="Segoe UI"/>
-          <w:b w:val="0"/>
-          <w:bCs w:val="0"/>
-          <w:i w:val="0"/>
-          <w:iCs w:val="0"/>
-          <w:caps w:val="0"/>
-          <w:smallCaps w:val="0"/>
-          <w:noProof w:val="0"/>
-          <w:color w:val="111111"/>
-          <w:sz w:val="24"/>
-          <w:szCs w:val="24"/>
-          <w:lang w:val="pt-BR"/>
-        </w:rPr>
-        <w:t>Continuando o exercício anterior, implemente dois métodos adicionais:</w:t>
-      </w:r>
-    </w:p>
-    <w:p>
-      <w:pPr>
-        <w:pStyle w:val="ListParagraph"/>
-        <w:numPr>
-          <w:ilvl w:val="0"/>
-          <w:numId w:val="4"/>
-        </w:numPr>
-        <w:spacing w:before="0" w:beforeAutospacing="off" w:after="0" w:afterAutospacing="off"/>
-        <w:ind w:left="450" w:right="0"/>
-        <w:jc w:val="both"/>
-        <w:rPr>
-          <w:rFonts w:ascii="Segoe UI" w:hAnsi="Segoe UI" w:eastAsia="Segoe UI" w:cs="Segoe UI"/>
-          <w:b w:val="0"/>
-          <w:bCs w:val="0"/>
-          <w:i w:val="0"/>
-          <w:iCs w:val="0"/>
-          <w:caps w:val="0"/>
-          <w:smallCaps w:val="0"/>
-          <w:noProof w:val="0"/>
-          <w:color w:val="111111"/>
-          <w:sz w:val="24"/>
-          <w:szCs w:val="24"/>
-          <w:lang w:val="pt-BR"/>
-        </w:rPr>
-      </w:pPr>
-      <w:r>
-        <w:rPr>
-          <w:rFonts w:ascii="Consolas" w:hAnsi="Consolas" w:eastAsia="Consolas" w:cs="Consolas"/>
-          <w:b w:val="0"/>
-          <w:bCs w:val="0"/>
-          <w:i w:val="0"/>
-          <w:iCs w:val="0"/>
-          <w:caps w:val="0"/>
-          <w:smallCaps w:val="0"/>
-          <w:noProof w:val="0"/>
-          <w:color w:val="111111"/>
-          <w:sz w:val="22"/>
-          <w:szCs w:val="22"/>
-          <w:lang w:val="pt-BR"/>
-        </w:rPr>
-        <w:t>area</w:t>
-      </w:r>
-      <w:r>
-        <w:rPr>
-          <w:rFonts w:ascii="Segoe UI" w:hAnsi="Segoe UI" w:eastAsia="Segoe UI" w:cs="Segoe UI"/>
-          <w:b w:val="0"/>
-          <w:bCs w:val="0"/>
-          <w:i w:val="0"/>
-          <w:iCs w:val="0"/>
-          <w:caps w:val="0"/>
-          <w:smallCaps w:val="0"/>
-          <w:noProof w:val="0"/>
-          <w:color w:val="111111"/>
-          <w:sz w:val="24"/>
-          <w:szCs w:val="24"/>
-          <w:lang w:val="pt-BR"/>
-        </w:rPr>
-        <w:t>: retorna a área do retângulo</w:t>
-      </w:r>
-    </w:p>
-    <w:p>
-      <w:pPr>
-        <w:pStyle w:val="ListParagraph"/>
-        <w:numPr>
-          <w:ilvl w:val="0"/>
-          <w:numId w:val="4"/>
-        </w:numPr>
-        <w:spacing w:before="0" w:beforeAutospacing="off" w:after="0" w:afterAutospacing="off"/>
-        <w:ind w:left="450" w:right="0"/>
-        <w:jc w:val="both"/>
-        <w:rPr>
-          <w:rFonts w:ascii="Segoe UI" w:hAnsi="Segoe UI" w:eastAsia="Segoe UI" w:cs="Segoe UI"/>
-          <w:b w:val="0"/>
-          <w:bCs w:val="0"/>
-          <w:i w:val="0"/>
-          <w:iCs w:val="0"/>
-          <w:caps w:val="0"/>
-          <w:smallCaps w:val="0"/>
-          <w:noProof w:val="0"/>
-          <w:color w:val="111111"/>
-          <w:sz w:val="24"/>
-          <w:szCs w:val="24"/>
-          <w:lang w:val="pt-BR"/>
-        </w:rPr>
-      </w:pPr>
-      <w:r>
-        <w:rPr>
-          <w:rFonts w:ascii="Consolas" w:hAnsi="Consolas" w:eastAsia="Consolas" w:cs="Consolas"/>
-          <w:b w:val="0"/>
-          <w:bCs w:val="0"/>
-          <w:i w:val="0"/>
-          <w:iCs w:val="0"/>
-          <w:caps w:val="0"/>
-          <w:smallCaps w:val="0"/>
-          <w:noProof w:val="0"/>
-          <w:color w:val="111111"/>
-          <w:sz w:val="22"/>
-          <w:szCs w:val="22"/>
-          <w:lang w:val="pt-BR"/>
-        </w:rPr>
-        <w:t>perimetro</w:t>
-      </w:r>
-      <w:r>
-        <w:rPr>
-          <w:rFonts w:ascii="Segoe UI" w:hAnsi="Segoe UI" w:eastAsia="Segoe UI" w:cs="Segoe UI"/>
-          <w:b w:val="0"/>
-          <w:bCs w:val="0"/>
-          <w:i w:val="0"/>
-          <w:iCs w:val="0"/>
-          <w:caps w:val="0"/>
-          <w:smallCaps w:val="0"/>
-          <w:noProof w:val="0"/>
-          <w:color w:val="111111"/>
-          <w:sz w:val="24"/>
-          <w:szCs w:val="24"/>
-          <w:lang w:val="pt-BR"/>
-        </w:rPr>
-        <w:t>: retorna o perímetro do retângulo</w:t>
-      </w:r>
-    </w:p>
-    <w:p>
-      <w:pPr>
-        <w:pStyle w:val="Normal"/>
-        <w:jc w:val="both"/>
-        <w:rPr>
-          <w:rFonts w:ascii="Consolas" w:hAnsi="Consolas" w:eastAsia="Consolas" w:cs="Consolas"/>
-          <w:b w:val="0"/>
-          <w:bCs w:val="0"/>
-          <w:i w:val="0"/>
-          <w:iCs w:val="0"/>
-          <w:caps w:val="0"/>
-          <w:smallCaps w:val="0"/>
-          <w:noProof w:val="0"/>
-          <w:color w:val="111111"/>
-          <w:sz w:val="22"/>
-          <w:szCs w:val="22"/>
-          <w:lang w:val="pt-BR"/>
+    <w:p xmlns:wp14="http://schemas.microsoft.com/office/word/2010/wordml" wp14:textId="77777777">
+      <w:pPr>
+        <w:jc w:val="both"/>
+        <w:rPr>
+          <w:sz w:val="24"/>
+          <w:szCs w:val="24"/>
+        </w:rPr>
+      </w:pPr>
+    </w:p>
+    <w:p xmlns:wp14="http://schemas.microsoft.com/office/word/2010/wordml" wp14:textId="77777777">
+      <w:pPr>
+        <w:jc w:val="both"/>
+        <w:rPr>
+          <w:sz w:val="24"/>
+          <w:szCs w:val="24"/>
+        </w:rPr>
+      </w:pPr>
+      <w:r>
+        <w:rPr>
+          <w:sz w:val="24"/>
+          <w:szCs w:val="24"/>
+        </w:rPr>
+        <w:t>Faça uma função recursiva que receba um número N</w:t>
+      </w:r>
+      <w:r>
+        <w:rPr>
+          <w:sz w:val="24"/>
+          <w:szCs w:val="24"/>
+        </w:rPr>
+        <w:t xml:space="preserve"> e retorne a N-ésima palavra de </w:t>
+      </w:r>
+      <w:r>
+        <w:rPr>
+          <w:sz w:val="24"/>
+          <w:szCs w:val="24"/>
+        </w:rPr>
+        <w:t>Fibonacci.</w:t>
+      </w:r>
+    </w:p>
+    <w:p xmlns:wp14="http://schemas.microsoft.com/office/word/2010/wordml" wp14:textId="77777777">
+      <w:pPr>
+        <w:jc w:val="both"/>
+        <w:rPr>
+          <w:sz w:val="24"/>
+          <w:szCs w:val="24"/>
+        </w:rPr>
+      </w:pPr>
+    </w:p>
+    <w:p xmlns:wp14="http://schemas.microsoft.com/office/word/2010/wordml" wp14:textId="77777777">
+      <w:pPr>
+        <w:jc w:val="both"/>
+        <w:rPr>
+          <w:sz w:val="24"/>
+          <w:szCs w:val="24"/>
         </w:rPr>
       </w:pPr>
     </w:p>
@@ -723,7 +386,7 @@
 </file>
 
 <file path=word/numbering.xml><?xml version="1.0" encoding="utf-8"?>
-<w:numbering xmlns:wpc="http://schemas.microsoft.com/office/word/2010/wordprocessingCanvas" xmlns:cx="http://schemas.microsoft.com/office/drawing/2014/chartex" xmlns:cx1="http://schemas.microsoft.com/office/drawing/2015/9/8/chartex" xmlns:cx2="http://schemas.microsoft.com/office/drawing/2015/10/21/chartex" xmlns:cx3="http://schemas.microsoft.com/office/drawing/2016/5/9/chartex" xmlns:cx4="http://schemas.microsoft.com/office/drawing/2016/5/10/chartex" xmlns:cx5="http://schemas.microsoft.com/office/drawing/2016/5/11/chartex" xmlns:cx6="http://schemas.microsoft.com/office/drawing/2016/5/12/chartex" xmlns:cx7="http://schemas.microsoft.com/office/drawing/2016/5/13/chartex" xmlns:cx8="http://schemas.microsoft.com/office/drawing/2016/5/14/chartex" xmlns:mc="http://schemas.openxmlformats.org/markup-compatibility/2006" xmlns:aink="http://schemas.microsoft.com/office/drawing/2016/ink" xmlns:am3d="http://schemas.microsoft.com/office/drawing/2017/model3d" xmlns:o="urn:schemas-microsoft-com:office:office" xmlns:oel="http://schemas.microsoft.com/office/2019/extlst" xmlns:r="http://schemas.openxmlformats.org/officeDocument/2006/relationships" xmlns:m="http://schemas.openxmlformats.org/officeDocument/2006/math" xmlns:v="urn:schemas-microsoft-com:vml" xmlns:wp14="http://schemas.microsoft.com/office/word/2010/wordprocessingDrawing" xmlns:wp="http://schemas.openxmlformats.org/drawingml/2006/wordprocessingDrawing" xmlns:w10="urn:schemas-microsoft-com:office:word" xmlns:w="http://schemas.openxmlformats.org/wordprocessingml/2006/main" xmlns:w14="http://schemas.microsoft.com/office/word/2010/wordml" xmlns:w15="http://schemas.microsoft.com/office/word/2012/wordml" xmlns:w16cex="http://schemas.microsoft.com/office/word/2018/wordml/cex" xmlns:w16cid="http://schemas.microsoft.com/office/word/2016/wordml/cid" xmlns:w16="http://schemas.microsoft.com/office/word/2018/wordml" xmlns:w16sdtdh="http://schemas.microsoft.com/office/word/2020/wordml/sdtdatahash" xmlns:w16se="http://schemas.microsoft.com/office/word/2015/wordml/symex" xmlns:wpg="http://schemas.microsoft.com/office/word/2010/wordprocessingGroup" xmlns:wpi="http://schemas.microsoft.com/office/word/2010/wordprocessingInk" xmlns:wne="http://schemas.microsoft.com/office/word/2006/wordml" xmlns:wps="http://schemas.microsoft.com/office/word/2010/wordprocessingShape" mc:Ignorable="w14 w15 w16se w16cid w16 w16cex w16sdtdh wp14">
+<w:numbering xmlns:wpc="http://schemas.microsoft.com/office/word/2010/wordprocessingCanvas" xmlns:cx="http://schemas.microsoft.com/office/drawing/2014/chartex" xmlns:cx1="http://schemas.microsoft.com/office/drawing/2015/9/8/chartex" xmlns:cx2="http://schemas.microsoft.com/office/drawing/2015/10/21/chartex" xmlns:cx3="http://schemas.microsoft.com/office/drawing/2016/5/9/chartex" xmlns:cx4="http://schemas.microsoft.com/office/drawing/2016/5/10/chartex" xmlns:cx5="http://schemas.microsoft.com/office/drawing/2016/5/11/chartex" xmlns:cx6="http://schemas.microsoft.com/office/drawing/2016/5/12/chartex" xmlns:cx7="http://schemas.microsoft.com/office/drawing/2016/5/13/chartex" xmlns:cx8="http://schemas.microsoft.com/office/drawing/2016/5/14/chartex" xmlns:mc="http://schemas.openxmlformats.org/markup-compatibility/2006" xmlns:aink="http://schemas.microsoft.com/office/drawing/2016/ink" xmlns:am3d="http://schemas.microsoft.com/office/drawing/2017/model3d" xmlns:o="urn:schemas-microsoft-com:office:office" xmlns:oel="http://schemas.microsoft.com/office/2019/extlst" xmlns:r="http://schemas.openxmlformats.org/officeDocument/2006/relationships" xmlns:m="http://schemas.openxmlformats.org/officeDocument/2006/math" xmlns:v="urn:schemas-microsoft-com:vml" xmlns:wp14="http://schemas.microsoft.com/office/word/2010/wordprocessingDrawing" xmlns:wp="http://schemas.openxmlformats.org/drawingml/2006/wordprocessingDrawing" xmlns:w10="urn:schemas-microsoft-com:office:word" xmlns:w="http://schemas.openxmlformats.org/wordprocessingml/2006/main" xmlns:w14="http://schemas.microsoft.com/office/word/2010/wordml" xmlns:w15="http://schemas.microsoft.com/office/word/2012/wordml" xmlns:w16cex="http://schemas.microsoft.com/office/word/2018/wordml/cex" xmlns:w16cid="http://schemas.microsoft.com/office/word/2016/wordml/cid" xmlns:w16="http://schemas.microsoft.com/office/word/2018/wordml" xmlns:w16du="http://schemas.microsoft.com/office/word/2023/wordml/word16du" xmlns:w16sdtdh="http://schemas.microsoft.com/office/word/2020/wordml/sdtdatahash" xmlns:w16sdtfl="http://schemas.microsoft.com/office/word/2024/wordml/sdtformatlock" xmlns:w16se="http://schemas.microsoft.com/office/word/2015/wordml/symex" xmlns:wpg="http://schemas.microsoft.com/office/word/2010/wordprocessingGroup" xmlns:wpi="http://schemas.microsoft.com/office/word/2010/wordprocessingInk" xmlns:wne="http://schemas.microsoft.com/office/word/2006/wordml" xmlns:wps="http://schemas.microsoft.com/office/word/2010/wordprocessingShape" mc:Ignorable="w14 w15 w16se w16cid w16 w16cex w16sdtdh w16sdtfl w16du wp14">
   <w:abstractNum w:abstractNumId="0" w15:restartNumberingAfterBreak="0">
     <w:nsid w:val="116923B2"/>
     <w:multiLevelType w:val="hybridMultilevel"/>
@@ -1128,23 +791,23 @@
       </w:rPr>
     </w:lvl>
   </w:abstractNum>
-  <w:num w:numId="1" w16cid:durableId="990448058">
+  <w:num w:numId="1" w16cid:durableId="280384721">
     <w:abstractNumId w:val="0"/>
   </w:num>
-  <w:num w:numId="2" w16cid:durableId="1606814319">
+  <w:num w:numId="2" w16cid:durableId="383139087">
     <w:abstractNumId w:val="2"/>
   </w:num>
-  <w:num w:numId="3" w16cid:durableId="1709841457">
+  <w:num w:numId="3" w16cid:durableId="746922660">
     <w:abstractNumId w:val="1"/>
   </w:num>
-  <w:num w:numId="4" w16cid:durableId="730807133">
+  <w:num w:numId="4" w16cid:durableId="784423785">
     <w:abstractNumId w:val="3"/>
   </w:num>
 </w:numbering>
 </file>
 
 <file path=word/styles.xml><?xml version="1.0" encoding="utf-8"?>
-<w:styles xmlns:wp14="http://schemas.microsoft.com/office/word/2010/wordprocessingDrawing" xmlns:mc="http://schemas.openxmlformats.org/markup-compatibility/2006" xmlns:r="http://schemas.openxmlformats.org/officeDocument/2006/relationships" xmlns:w="http://schemas.openxmlformats.org/wordprocessingml/2006/main" xmlns:w14="http://schemas.microsoft.com/office/word/2010/wordml" xmlns:w15="http://schemas.microsoft.com/office/word/2012/wordml" xmlns:w16cex="http://schemas.microsoft.com/office/word/2018/wordml/cex" xmlns:w16cid="http://schemas.microsoft.com/office/word/2016/wordml/cid" xmlns:w16="http://schemas.microsoft.com/office/word/2018/wordml" xmlns:w16sdtdh="http://schemas.microsoft.com/office/word/2020/wordml/sdtdatahash" xmlns:w16se="http://schemas.microsoft.com/office/word/2015/wordml/symex" mc:Ignorable="w14 w15 w16se w16cid w16 w16cex w16sdtdh wp14">
+<w:styles xmlns:wp14="http://schemas.microsoft.com/office/word/2010/wordprocessingDrawing" xmlns:mc="http://schemas.openxmlformats.org/markup-compatibility/2006" xmlns:r="http://schemas.openxmlformats.org/officeDocument/2006/relationships" xmlns:w="http://schemas.openxmlformats.org/wordprocessingml/2006/main" xmlns:w14="http://schemas.microsoft.com/office/word/2010/wordml" xmlns:w15="http://schemas.microsoft.com/office/word/2012/wordml" xmlns:w16cex="http://schemas.microsoft.com/office/word/2018/wordml/cex" xmlns:w16cid="http://schemas.microsoft.com/office/word/2016/wordml/cid" xmlns:w16="http://schemas.microsoft.com/office/word/2018/wordml" xmlns:w16du="http://schemas.microsoft.com/office/word/2023/wordml/word16du" xmlns:w16sdtdh="http://schemas.microsoft.com/office/word/2020/wordml/sdtdatahash" xmlns:w16sdtfl="http://schemas.microsoft.com/office/word/2024/wordml/sdtformatlock" xmlns:w16se="http://schemas.microsoft.com/office/word/2015/wordml/symex" mc:Ignorable="w14 w15 w16se w16cid w16 w16cex w16sdtdh w16sdtfl w16du wp14">
   <w:docDefaults>
     <w:rPrDefault>
       <w:rPr>
@@ -1581,16 +1244,6 @@
       <w:u w:val="single"/>
     </w:rPr>
   </w:style>
-  <w:style xmlns:w14="http://schemas.microsoft.com/office/word/2010/wordml" xmlns:mc="http://schemas.openxmlformats.org/markup-compatibility/2006" xmlns:w="http://schemas.openxmlformats.org/wordprocessingml/2006/main" w:type="paragraph" w:styleId="ListParagraph" mc:Ignorable="w14">
-    <w:name xmlns:w="http://schemas.openxmlformats.org/wordprocessingml/2006/main" w:val="List Paragraph"/>
-    <w:basedOn xmlns:w="http://schemas.openxmlformats.org/wordprocessingml/2006/main" w:val="Normal"/>
-    <w:uiPriority xmlns:w="http://schemas.openxmlformats.org/wordprocessingml/2006/main" w:val="34"/>
-    <w:qFormat xmlns:w="http://schemas.openxmlformats.org/wordprocessingml/2006/main"/>
-    <w:pPr xmlns:w="http://schemas.openxmlformats.org/wordprocessingml/2006/main">
-      <w:ind xmlns:w="http://schemas.openxmlformats.org/wordprocessingml/2006/main" w:left="720"/>
-      <w:contextualSpacing xmlns:w="http://schemas.openxmlformats.org/wordprocessingml/2006/main"/>
-    </w:pPr>
-  </w:style>
 </w:styles>
 </file>
 

</xml_diff>